<commit_message>
added User Class to refactor code.
</commit_message>
<xml_diff>
--- a/Week-11-Coding-Assignment.docx
+++ b/Week-11-Coding-Assignment.docx
@@ -1,6 +1,6 @@
 
 <file path=word/document.xml><?xml version="1.0" encoding="utf-8"?>
-<w:document xmlns:wpc="http://schemas.microsoft.com/office/word/2010/wordprocessingCanvas" xmlns:cx="http://schemas.microsoft.com/office/drawing/2014/chartex" xmlns:cx1="http://schemas.microsoft.com/office/drawing/2015/9/8/chartex" xmlns:cx2="http://schemas.microsoft.com/office/drawing/2015/10/21/chartex" xmlns:cx3="http://schemas.microsoft.com/office/drawing/2016/5/9/chartex" xmlns:cx4="http://schemas.microsoft.com/office/drawing/2016/5/10/chartex" xmlns:cx5="http://schemas.microsoft.com/office/drawing/2016/5/11/chartex" xmlns:cx6="http://schemas.microsoft.com/office/drawing/2016/5/12/chartex" xmlns:cx7="http://schemas.microsoft.com/office/drawing/2016/5/13/chartex" xmlns:cx8="http://schemas.microsoft.com/office/drawing/2016/5/14/chartex" xmlns:mc="http://schemas.openxmlformats.org/markup-compatibility/2006" xmlns:aink="http://schemas.microsoft.com/office/drawing/2016/ink" xmlns:am3d="http://schemas.microsoft.com/office/drawing/2017/model3d" xmlns:o="urn:schemas-microsoft-com:office:office" xmlns:oel="http://schemas.microsoft.com/office/2019/extlst" xmlns:r="http://schemas.openxmlformats.org/officeDocument/2006/relationships" xmlns:m="http://schemas.openxmlformats.org/officeDocument/2006/math" xmlns:v="urn:schemas-microsoft-com:vml" xmlns:wp14="http://schemas.microsoft.com/office/word/2010/wordprocessingDrawing" xmlns:wp="http://schemas.openxmlformats.org/drawingml/2006/wordprocessingDrawing" xmlns:w10="urn:schemas-microsoft-com:office:word" xmlns:w="http://schemas.openxmlformats.org/wordprocessingml/2006/main" xmlns:w14="http://schemas.microsoft.com/office/word/2010/wordml" xmlns:w15="http://schemas.microsoft.com/office/word/2012/wordml" xmlns:w16cex="http://schemas.microsoft.com/office/word/2018/wordml/cex" xmlns:w16cid="http://schemas.microsoft.com/office/word/2016/wordml/cid" xmlns:w16="http://schemas.microsoft.com/office/word/2018/wordml" xmlns:w16sdtdh="http://schemas.microsoft.com/office/word/2020/wordml/sdtdatahash" xmlns:w16se="http://schemas.microsoft.com/office/word/2015/wordml/symex" xmlns:wpg="http://schemas.microsoft.com/office/word/2010/wordprocessingGroup" xmlns:wpi="http://schemas.microsoft.com/office/word/2010/wordprocessingInk" xmlns:wne="http://schemas.microsoft.com/office/word/2006/wordml" xmlns:wps="http://schemas.microsoft.com/office/word/2010/wordprocessingShape" mc:Ignorable="w14 w15 w16se w16cid w16 w16cex w16sdtdh wp14">
+<w:document xmlns:wpc="http://schemas.microsoft.com/office/word/2010/wordprocessingCanvas" xmlns:cx="http://schemas.microsoft.com/office/drawing/2014/chartex" xmlns:cx1="http://schemas.microsoft.com/office/drawing/2015/9/8/chartex" xmlns:cx2="http://schemas.microsoft.com/office/drawing/2015/10/21/chartex" xmlns:cx3="http://schemas.microsoft.com/office/drawing/2016/5/9/chartex" xmlns:cx4="http://schemas.microsoft.com/office/drawing/2016/5/10/chartex" xmlns:cx5="http://schemas.microsoft.com/office/drawing/2016/5/11/chartex" xmlns:cx6="http://schemas.microsoft.com/office/drawing/2016/5/12/chartex" xmlns:cx7="http://schemas.microsoft.com/office/drawing/2016/5/13/chartex" xmlns:cx8="http://schemas.microsoft.com/office/drawing/2016/5/14/chartex" xmlns:mc="http://schemas.openxmlformats.org/markup-compatibility/2006" xmlns:aink="http://schemas.microsoft.com/office/drawing/2016/ink" xmlns:am3d="http://schemas.microsoft.com/office/drawing/2017/model3d" xmlns:o="urn:schemas-microsoft-com:office:office" xmlns:oel="http://schemas.microsoft.com/office/2019/extlst" xmlns:r="http://schemas.openxmlformats.org/officeDocument/2006/relationships" xmlns:m="http://schemas.openxmlformats.org/officeDocument/2006/math" xmlns:v="urn:schemas-microsoft-com:vml" xmlns:wp14="http://schemas.microsoft.com/office/word/2010/wordprocessingDrawing" xmlns:wp="http://schemas.openxmlformats.org/drawingml/2006/wordprocessingDrawing" xmlns:w10="urn:schemas-microsoft-com:office:word" xmlns:w="http://schemas.openxmlformats.org/wordprocessingml/2006/main" xmlns:w14="http://schemas.microsoft.com/office/word/2010/wordml" xmlns:w15="http://schemas.microsoft.com/office/word/2012/wordml" xmlns:w16cex="http://schemas.microsoft.com/office/word/2018/wordml/cex" xmlns:w16cid="http://schemas.microsoft.com/office/word/2016/wordml/cid" xmlns:w16="http://schemas.microsoft.com/office/word/2018/wordml" xmlns:w16du="http://schemas.microsoft.com/office/word/2023/wordml/word16du" xmlns:w16sdtdh="http://schemas.microsoft.com/office/word/2020/wordml/sdtdatahash" xmlns:w16se="http://schemas.microsoft.com/office/word/2015/wordml/symex" xmlns:wpg="http://schemas.microsoft.com/office/word/2010/wordprocessingGroup" xmlns:wpi="http://schemas.microsoft.com/office/word/2010/wordprocessingInk" xmlns:wne="http://schemas.microsoft.com/office/word/2006/wordml" xmlns:wps="http://schemas.microsoft.com/office/word/2010/wordprocessingShape" mc:Ignorable="w14 w15 w16se w16cid w16 w16cex w16sdtdh wp14">
   <w:body>
     <w:p>
       <w:pPr>
@@ -22,6 +22,23 @@
         </w:rPr>
         <w:t>URL to GitHub Repository:</w:t>
       </w:r>
+      <w:r>
+        <w:rPr>
+          <w:b/>
+          <w:szCs w:val="24"/>
+        </w:rPr>
+        <w:t xml:space="preserve"> </w:t>
+      </w:r>
+      <w:hyperlink r:id="rId7" w:history="1">
+        <w:r>
+          <w:rPr>
+            <w:rStyle w:val="Hyperlink"/>
+            <w:b/>
+            <w:szCs w:val="24"/>
+          </w:rPr>
+          <w:t>https://github.com/MCSquaredTech/week11</w:t>
+        </w:r>
+      </w:hyperlink>
     </w:p>
     <w:p>
       <w:pPr>
@@ -799,12 +816,12 @@
       </w:pPr>
     </w:p>
     <w:sectPr>
-      <w:headerReference w:type="even" r:id="rId7"/>
-      <w:headerReference w:type="default" r:id="rId8"/>
-      <w:footerReference w:type="even" r:id="rId9"/>
-      <w:footerReference w:type="default" r:id="rId10"/>
-      <w:headerReference w:type="first" r:id="rId11"/>
-      <w:footerReference w:type="first" r:id="rId12"/>
+      <w:headerReference w:type="even" r:id="rId8"/>
+      <w:headerReference w:type="default" r:id="rId9"/>
+      <w:footerReference w:type="even" r:id="rId10"/>
+      <w:footerReference w:type="default" r:id="rId11"/>
+      <w:headerReference w:type="first" r:id="rId12"/>
+      <w:footerReference w:type="first" r:id="rId13"/>
       <w:pgSz w:w="12240" w:h="15840"/>
       <w:pgMar w:top="1440" w:right="1440" w:bottom="1440" w:left="1440" w:header="720" w:footer="720" w:gutter="0"/>
       <w:cols w:space="720"/>
@@ -815,7 +832,7 @@
 </file>
 
 <file path=word/endnotes.xml><?xml version="1.0" encoding="utf-8"?>
-<w:endnotes xmlns:wpc="http://schemas.microsoft.com/office/word/2010/wordprocessingCanvas" xmlns:cx="http://schemas.microsoft.com/office/drawing/2014/chartex" xmlns:cx1="http://schemas.microsoft.com/office/drawing/2015/9/8/chartex" xmlns:cx2="http://schemas.microsoft.com/office/drawing/2015/10/21/chartex" xmlns:cx3="http://schemas.microsoft.com/office/drawing/2016/5/9/chartex" xmlns:cx4="http://schemas.microsoft.com/office/drawing/2016/5/10/chartex" xmlns:cx5="http://schemas.microsoft.com/office/drawing/2016/5/11/chartex" xmlns:cx6="http://schemas.microsoft.com/office/drawing/2016/5/12/chartex" xmlns:cx7="http://schemas.microsoft.com/office/drawing/2016/5/13/chartex" xmlns:cx8="http://schemas.microsoft.com/office/drawing/2016/5/14/chartex" xmlns:mc="http://schemas.openxmlformats.org/markup-compatibility/2006" xmlns:aink="http://schemas.microsoft.com/office/drawing/2016/ink" xmlns:am3d="http://schemas.microsoft.com/office/drawing/2017/model3d" xmlns:o="urn:schemas-microsoft-com:office:office" xmlns:oel="http://schemas.microsoft.com/office/2019/extlst" xmlns:r="http://schemas.openxmlformats.org/officeDocument/2006/relationships" xmlns:m="http://schemas.openxmlformats.org/officeDocument/2006/math" xmlns:v="urn:schemas-microsoft-com:vml" xmlns:wp14="http://schemas.microsoft.com/office/word/2010/wordprocessingDrawing" xmlns:wp="http://schemas.openxmlformats.org/drawingml/2006/wordprocessingDrawing" xmlns:w10="urn:schemas-microsoft-com:office:word" xmlns:w="http://schemas.openxmlformats.org/wordprocessingml/2006/main" xmlns:w14="http://schemas.microsoft.com/office/word/2010/wordml" xmlns:w15="http://schemas.microsoft.com/office/word/2012/wordml" xmlns:w16cex="http://schemas.microsoft.com/office/word/2018/wordml/cex" xmlns:w16cid="http://schemas.microsoft.com/office/word/2016/wordml/cid" xmlns:w16="http://schemas.microsoft.com/office/word/2018/wordml" xmlns:w16sdtdh="http://schemas.microsoft.com/office/word/2020/wordml/sdtdatahash" xmlns:w16se="http://schemas.microsoft.com/office/word/2015/wordml/symex" xmlns:wpg="http://schemas.microsoft.com/office/word/2010/wordprocessingGroup" xmlns:wpi="http://schemas.microsoft.com/office/word/2010/wordprocessingInk" xmlns:wne="http://schemas.microsoft.com/office/word/2006/wordml" xmlns:wps="http://schemas.microsoft.com/office/word/2010/wordprocessingShape" mc:Ignorable="w14 w15 w16se w16cid w16 w16cex w16sdtdh wp14">
+<w:endnotes xmlns:wpc="http://schemas.microsoft.com/office/word/2010/wordprocessingCanvas" xmlns:cx="http://schemas.microsoft.com/office/drawing/2014/chartex" xmlns:cx1="http://schemas.microsoft.com/office/drawing/2015/9/8/chartex" xmlns:cx2="http://schemas.microsoft.com/office/drawing/2015/10/21/chartex" xmlns:cx3="http://schemas.microsoft.com/office/drawing/2016/5/9/chartex" xmlns:cx4="http://schemas.microsoft.com/office/drawing/2016/5/10/chartex" xmlns:cx5="http://schemas.microsoft.com/office/drawing/2016/5/11/chartex" xmlns:cx6="http://schemas.microsoft.com/office/drawing/2016/5/12/chartex" xmlns:cx7="http://schemas.microsoft.com/office/drawing/2016/5/13/chartex" xmlns:cx8="http://schemas.microsoft.com/office/drawing/2016/5/14/chartex" xmlns:mc="http://schemas.openxmlformats.org/markup-compatibility/2006" xmlns:aink="http://schemas.microsoft.com/office/drawing/2016/ink" xmlns:am3d="http://schemas.microsoft.com/office/drawing/2017/model3d" xmlns:o="urn:schemas-microsoft-com:office:office" xmlns:oel="http://schemas.microsoft.com/office/2019/extlst" xmlns:r="http://schemas.openxmlformats.org/officeDocument/2006/relationships" xmlns:m="http://schemas.openxmlformats.org/officeDocument/2006/math" xmlns:v="urn:schemas-microsoft-com:vml" xmlns:wp14="http://schemas.microsoft.com/office/word/2010/wordprocessingDrawing" xmlns:wp="http://schemas.openxmlformats.org/drawingml/2006/wordprocessingDrawing" xmlns:w10="urn:schemas-microsoft-com:office:word" xmlns:w="http://schemas.openxmlformats.org/wordprocessingml/2006/main" xmlns:w14="http://schemas.microsoft.com/office/word/2010/wordml" xmlns:w15="http://schemas.microsoft.com/office/word/2012/wordml" xmlns:w16cex="http://schemas.microsoft.com/office/word/2018/wordml/cex" xmlns:w16cid="http://schemas.microsoft.com/office/word/2016/wordml/cid" xmlns:w16="http://schemas.microsoft.com/office/word/2018/wordml" xmlns:w16du="http://schemas.microsoft.com/office/word/2023/wordml/word16du" xmlns:w16sdtdh="http://schemas.microsoft.com/office/word/2020/wordml/sdtdatahash" xmlns:w16se="http://schemas.microsoft.com/office/word/2015/wordml/symex" xmlns:wpg="http://schemas.microsoft.com/office/word/2010/wordprocessingGroup" xmlns:wpi="http://schemas.microsoft.com/office/word/2010/wordprocessingInk" xmlns:wne="http://schemas.microsoft.com/office/word/2006/wordml" xmlns:wps="http://schemas.microsoft.com/office/word/2010/wordprocessingShape" mc:Ignorable="w14 w15 w16se w16cid w16 w16cex w16sdtdh wp14">
   <w:endnote w:type="separator" w:id="-1">
     <w:p>
       <w:pPr>
@@ -840,7 +857,7 @@
 </file>
 
 <file path=word/footer1.xml><?xml version="1.0" encoding="utf-8"?>
-<w:ftr xmlns:wpc="http://schemas.microsoft.com/office/word/2010/wordprocessingCanvas" xmlns:cx="http://schemas.microsoft.com/office/drawing/2014/chartex" xmlns:cx1="http://schemas.microsoft.com/office/drawing/2015/9/8/chartex" xmlns:cx2="http://schemas.microsoft.com/office/drawing/2015/10/21/chartex" xmlns:cx3="http://schemas.microsoft.com/office/drawing/2016/5/9/chartex" xmlns:cx4="http://schemas.microsoft.com/office/drawing/2016/5/10/chartex" xmlns:cx5="http://schemas.microsoft.com/office/drawing/2016/5/11/chartex" xmlns:cx6="http://schemas.microsoft.com/office/drawing/2016/5/12/chartex" xmlns:cx7="http://schemas.microsoft.com/office/drawing/2016/5/13/chartex" xmlns:cx8="http://schemas.microsoft.com/office/drawing/2016/5/14/chartex" xmlns:mc="http://schemas.openxmlformats.org/markup-compatibility/2006" xmlns:aink="http://schemas.microsoft.com/office/drawing/2016/ink" xmlns:am3d="http://schemas.microsoft.com/office/drawing/2017/model3d" xmlns:o="urn:schemas-microsoft-com:office:office" xmlns:oel="http://schemas.microsoft.com/office/2019/extlst" xmlns:r="http://schemas.openxmlformats.org/officeDocument/2006/relationships" xmlns:m="http://schemas.openxmlformats.org/officeDocument/2006/math" xmlns:v="urn:schemas-microsoft-com:vml" xmlns:wp14="http://schemas.microsoft.com/office/word/2010/wordprocessingDrawing" xmlns:wp="http://schemas.openxmlformats.org/drawingml/2006/wordprocessingDrawing" xmlns:w10="urn:schemas-microsoft-com:office:word" xmlns:w="http://schemas.openxmlformats.org/wordprocessingml/2006/main" xmlns:w14="http://schemas.microsoft.com/office/word/2010/wordml" xmlns:w15="http://schemas.microsoft.com/office/word/2012/wordml" xmlns:w16cex="http://schemas.microsoft.com/office/word/2018/wordml/cex" xmlns:w16cid="http://schemas.microsoft.com/office/word/2016/wordml/cid" xmlns:w16="http://schemas.microsoft.com/office/word/2018/wordml" xmlns:w16sdtdh="http://schemas.microsoft.com/office/word/2020/wordml/sdtdatahash" xmlns:w16se="http://schemas.microsoft.com/office/word/2015/wordml/symex" xmlns:wpg="http://schemas.microsoft.com/office/word/2010/wordprocessingGroup" xmlns:wpi="http://schemas.microsoft.com/office/word/2010/wordprocessingInk" xmlns:wne="http://schemas.microsoft.com/office/word/2006/wordml" xmlns:wps="http://schemas.microsoft.com/office/word/2010/wordprocessingShape" mc:Ignorable="w14 w15 w16se w16cid w16 w16cex w16sdtdh wp14">
+<w:ftr xmlns:wpc="http://schemas.microsoft.com/office/word/2010/wordprocessingCanvas" xmlns:cx="http://schemas.microsoft.com/office/drawing/2014/chartex" xmlns:cx1="http://schemas.microsoft.com/office/drawing/2015/9/8/chartex" xmlns:cx2="http://schemas.microsoft.com/office/drawing/2015/10/21/chartex" xmlns:cx3="http://schemas.microsoft.com/office/drawing/2016/5/9/chartex" xmlns:cx4="http://schemas.microsoft.com/office/drawing/2016/5/10/chartex" xmlns:cx5="http://schemas.microsoft.com/office/drawing/2016/5/11/chartex" xmlns:cx6="http://schemas.microsoft.com/office/drawing/2016/5/12/chartex" xmlns:cx7="http://schemas.microsoft.com/office/drawing/2016/5/13/chartex" xmlns:cx8="http://schemas.microsoft.com/office/drawing/2016/5/14/chartex" xmlns:mc="http://schemas.openxmlformats.org/markup-compatibility/2006" xmlns:aink="http://schemas.microsoft.com/office/drawing/2016/ink" xmlns:am3d="http://schemas.microsoft.com/office/drawing/2017/model3d" xmlns:o="urn:schemas-microsoft-com:office:office" xmlns:oel="http://schemas.microsoft.com/office/2019/extlst" xmlns:r="http://schemas.openxmlformats.org/officeDocument/2006/relationships" xmlns:m="http://schemas.openxmlformats.org/officeDocument/2006/math" xmlns:v="urn:schemas-microsoft-com:vml" xmlns:wp14="http://schemas.microsoft.com/office/word/2010/wordprocessingDrawing" xmlns:wp="http://schemas.openxmlformats.org/drawingml/2006/wordprocessingDrawing" xmlns:w10="urn:schemas-microsoft-com:office:word" xmlns:w="http://schemas.openxmlformats.org/wordprocessingml/2006/main" xmlns:w14="http://schemas.microsoft.com/office/word/2010/wordml" xmlns:w15="http://schemas.microsoft.com/office/word/2012/wordml" xmlns:w16cex="http://schemas.microsoft.com/office/word/2018/wordml/cex" xmlns:w16cid="http://schemas.microsoft.com/office/word/2016/wordml/cid" xmlns:w16="http://schemas.microsoft.com/office/word/2018/wordml" xmlns:w16du="http://schemas.microsoft.com/office/word/2023/wordml/word16du" xmlns:w16sdtdh="http://schemas.microsoft.com/office/word/2020/wordml/sdtdatahash" xmlns:w16se="http://schemas.microsoft.com/office/word/2015/wordml/symex" xmlns:wpg="http://schemas.microsoft.com/office/word/2010/wordprocessingGroup" xmlns:wpi="http://schemas.microsoft.com/office/word/2010/wordprocessingInk" xmlns:wne="http://schemas.microsoft.com/office/word/2006/wordml" xmlns:wps="http://schemas.microsoft.com/office/word/2010/wordprocessingShape" mc:Ignorable="w14 w15 w16se w16cid w16 w16cex w16sdtdh wp14">
   <w:p>
     <w:pPr>
       <w:pStyle w:val="Footer"/>
@@ -850,7 +867,7 @@
 </file>
 
 <file path=word/footer2.xml><?xml version="1.0" encoding="utf-8"?>
-<w:ftr xmlns:wpc="http://schemas.microsoft.com/office/word/2010/wordprocessingCanvas" xmlns:cx="http://schemas.microsoft.com/office/drawing/2014/chartex" xmlns:cx1="http://schemas.microsoft.com/office/drawing/2015/9/8/chartex" xmlns:cx2="http://schemas.microsoft.com/office/drawing/2015/10/21/chartex" xmlns:cx3="http://schemas.microsoft.com/office/drawing/2016/5/9/chartex" xmlns:cx4="http://schemas.microsoft.com/office/drawing/2016/5/10/chartex" xmlns:cx5="http://schemas.microsoft.com/office/drawing/2016/5/11/chartex" xmlns:cx6="http://schemas.microsoft.com/office/drawing/2016/5/12/chartex" xmlns:cx7="http://schemas.microsoft.com/office/drawing/2016/5/13/chartex" xmlns:cx8="http://schemas.microsoft.com/office/drawing/2016/5/14/chartex" xmlns:mc="http://schemas.openxmlformats.org/markup-compatibility/2006" xmlns:aink="http://schemas.microsoft.com/office/drawing/2016/ink" xmlns:am3d="http://schemas.microsoft.com/office/drawing/2017/model3d" xmlns:o="urn:schemas-microsoft-com:office:office" xmlns:oel="http://schemas.microsoft.com/office/2019/extlst" xmlns:r="http://schemas.openxmlformats.org/officeDocument/2006/relationships" xmlns:m="http://schemas.openxmlformats.org/officeDocument/2006/math" xmlns:v="urn:schemas-microsoft-com:vml" xmlns:wp14="http://schemas.microsoft.com/office/word/2010/wordprocessingDrawing" xmlns:wp="http://schemas.openxmlformats.org/drawingml/2006/wordprocessingDrawing" xmlns:w10="urn:schemas-microsoft-com:office:word" xmlns:w="http://schemas.openxmlformats.org/wordprocessingml/2006/main" xmlns:w14="http://schemas.microsoft.com/office/word/2010/wordml" xmlns:w15="http://schemas.microsoft.com/office/word/2012/wordml" xmlns:w16cex="http://schemas.microsoft.com/office/word/2018/wordml/cex" xmlns:w16cid="http://schemas.microsoft.com/office/word/2016/wordml/cid" xmlns:w16="http://schemas.microsoft.com/office/word/2018/wordml" xmlns:w16sdtdh="http://schemas.microsoft.com/office/word/2020/wordml/sdtdatahash" xmlns:w16se="http://schemas.microsoft.com/office/word/2015/wordml/symex" xmlns:wpg="http://schemas.microsoft.com/office/word/2010/wordprocessingGroup" xmlns:wpi="http://schemas.microsoft.com/office/word/2010/wordprocessingInk" xmlns:wne="http://schemas.microsoft.com/office/word/2006/wordml" xmlns:wps="http://schemas.microsoft.com/office/word/2010/wordprocessingShape" mc:Ignorable="w14 w15 w16se w16cid w16 w16cex w16sdtdh wp14">
+<w:ftr xmlns:wpc="http://schemas.microsoft.com/office/word/2010/wordprocessingCanvas" xmlns:cx="http://schemas.microsoft.com/office/drawing/2014/chartex" xmlns:cx1="http://schemas.microsoft.com/office/drawing/2015/9/8/chartex" xmlns:cx2="http://schemas.microsoft.com/office/drawing/2015/10/21/chartex" xmlns:cx3="http://schemas.microsoft.com/office/drawing/2016/5/9/chartex" xmlns:cx4="http://schemas.microsoft.com/office/drawing/2016/5/10/chartex" xmlns:cx5="http://schemas.microsoft.com/office/drawing/2016/5/11/chartex" xmlns:cx6="http://schemas.microsoft.com/office/drawing/2016/5/12/chartex" xmlns:cx7="http://schemas.microsoft.com/office/drawing/2016/5/13/chartex" xmlns:cx8="http://schemas.microsoft.com/office/drawing/2016/5/14/chartex" xmlns:mc="http://schemas.openxmlformats.org/markup-compatibility/2006" xmlns:aink="http://schemas.microsoft.com/office/drawing/2016/ink" xmlns:am3d="http://schemas.microsoft.com/office/drawing/2017/model3d" xmlns:o="urn:schemas-microsoft-com:office:office" xmlns:oel="http://schemas.microsoft.com/office/2019/extlst" xmlns:r="http://schemas.openxmlformats.org/officeDocument/2006/relationships" xmlns:m="http://schemas.openxmlformats.org/officeDocument/2006/math" xmlns:v="urn:schemas-microsoft-com:vml" xmlns:wp14="http://schemas.microsoft.com/office/word/2010/wordprocessingDrawing" xmlns:wp="http://schemas.openxmlformats.org/drawingml/2006/wordprocessingDrawing" xmlns:w10="urn:schemas-microsoft-com:office:word" xmlns:w="http://schemas.openxmlformats.org/wordprocessingml/2006/main" xmlns:w14="http://schemas.microsoft.com/office/word/2010/wordml" xmlns:w15="http://schemas.microsoft.com/office/word/2012/wordml" xmlns:w16cex="http://schemas.microsoft.com/office/word/2018/wordml/cex" xmlns:w16cid="http://schemas.microsoft.com/office/word/2016/wordml/cid" xmlns:w16="http://schemas.microsoft.com/office/word/2018/wordml" xmlns:w16du="http://schemas.microsoft.com/office/word/2023/wordml/word16du" xmlns:w16sdtdh="http://schemas.microsoft.com/office/word/2020/wordml/sdtdatahash" xmlns:w16se="http://schemas.microsoft.com/office/word/2015/wordml/symex" xmlns:wpg="http://schemas.microsoft.com/office/word/2010/wordprocessingGroup" xmlns:wpi="http://schemas.microsoft.com/office/word/2010/wordprocessingInk" xmlns:wne="http://schemas.microsoft.com/office/word/2006/wordml" xmlns:wps="http://schemas.microsoft.com/office/word/2010/wordprocessingShape" mc:Ignorable="w14 w15 w16se w16cid w16 w16cex w16sdtdh wp14">
   <w:sdt>
     <w:sdtPr>
       <w:id w:val="-1008662849"/>
@@ -928,7 +945,7 @@
 </file>
 
 <file path=word/footer3.xml><?xml version="1.0" encoding="utf-8"?>
-<w:ftr xmlns:wpc="http://schemas.microsoft.com/office/word/2010/wordprocessingCanvas" xmlns:cx="http://schemas.microsoft.com/office/drawing/2014/chartex" xmlns:cx1="http://schemas.microsoft.com/office/drawing/2015/9/8/chartex" xmlns:cx2="http://schemas.microsoft.com/office/drawing/2015/10/21/chartex" xmlns:cx3="http://schemas.microsoft.com/office/drawing/2016/5/9/chartex" xmlns:cx4="http://schemas.microsoft.com/office/drawing/2016/5/10/chartex" xmlns:cx5="http://schemas.microsoft.com/office/drawing/2016/5/11/chartex" xmlns:cx6="http://schemas.microsoft.com/office/drawing/2016/5/12/chartex" xmlns:cx7="http://schemas.microsoft.com/office/drawing/2016/5/13/chartex" xmlns:cx8="http://schemas.microsoft.com/office/drawing/2016/5/14/chartex" xmlns:mc="http://schemas.openxmlformats.org/markup-compatibility/2006" xmlns:aink="http://schemas.microsoft.com/office/drawing/2016/ink" xmlns:am3d="http://schemas.microsoft.com/office/drawing/2017/model3d" xmlns:o="urn:schemas-microsoft-com:office:office" xmlns:oel="http://schemas.microsoft.com/office/2019/extlst" xmlns:r="http://schemas.openxmlformats.org/officeDocument/2006/relationships" xmlns:m="http://schemas.openxmlformats.org/officeDocument/2006/math" xmlns:v="urn:schemas-microsoft-com:vml" xmlns:wp14="http://schemas.microsoft.com/office/word/2010/wordprocessingDrawing" xmlns:wp="http://schemas.openxmlformats.org/drawingml/2006/wordprocessingDrawing" xmlns:w10="urn:schemas-microsoft-com:office:word" xmlns:w="http://schemas.openxmlformats.org/wordprocessingml/2006/main" xmlns:w14="http://schemas.microsoft.com/office/word/2010/wordml" xmlns:w15="http://schemas.microsoft.com/office/word/2012/wordml" xmlns:w16cex="http://schemas.microsoft.com/office/word/2018/wordml/cex" xmlns:w16cid="http://schemas.microsoft.com/office/word/2016/wordml/cid" xmlns:w16="http://schemas.microsoft.com/office/word/2018/wordml" xmlns:w16sdtdh="http://schemas.microsoft.com/office/word/2020/wordml/sdtdatahash" xmlns:w16se="http://schemas.microsoft.com/office/word/2015/wordml/symex" xmlns:wpg="http://schemas.microsoft.com/office/word/2010/wordprocessingGroup" xmlns:wpi="http://schemas.microsoft.com/office/word/2010/wordprocessingInk" xmlns:wne="http://schemas.microsoft.com/office/word/2006/wordml" xmlns:wps="http://schemas.microsoft.com/office/word/2010/wordprocessingShape" mc:Ignorable="w14 w15 w16se w16cid w16 w16cex w16sdtdh wp14">
+<w:ftr xmlns:wpc="http://schemas.microsoft.com/office/word/2010/wordprocessingCanvas" xmlns:cx="http://schemas.microsoft.com/office/drawing/2014/chartex" xmlns:cx1="http://schemas.microsoft.com/office/drawing/2015/9/8/chartex" xmlns:cx2="http://schemas.microsoft.com/office/drawing/2015/10/21/chartex" xmlns:cx3="http://schemas.microsoft.com/office/drawing/2016/5/9/chartex" xmlns:cx4="http://schemas.microsoft.com/office/drawing/2016/5/10/chartex" xmlns:cx5="http://schemas.microsoft.com/office/drawing/2016/5/11/chartex" xmlns:cx6="http://schemas.microsoft.com/office/drawing/2016/5/12/chartex" xmlns:cx7="http://schemas.microsoft.com/office/drawing/2016/5/13/chartex" xmlns:cx8="http://schemas.microsoft.com/office/drawing/2016/5/14/chartex" xmlns:mc="http://schemas.openxmlformats.org/markup-compatibility/2006" xmlns:aink="http://schemas.microsoft.com/office/drawing/2016/ink" xmlns:am3d="http://schemas.microsoft.com/office/drawing/2017/model3d" xmlns:o="urn:schemas-microsoft-com:office:office" xmlns:oel="http://schemas.microsoft.com/office/2019/extlst" xmlns:r="http://schemas.openxmlformats.org/officeDocument/2006/relationships" xmlns:m="http://schemas.openxmlformats.org/officeDocument/2006/math" xmlns:v="urn:schemas-microsoft-com:vml" xmlns:wp14="http://schemas.microsoft.com/office/word/2010/wordprocessingDrawing" xmlns:wp="http://schemas.openxmlformats.org/drawingml/2006/wordprocessingDrawing" xmlns:w10="urn:schemas-microsoft-com:office:word" xmlns:w="http://schemas.openxmlformats.org/wordprocessingml/2006/main" xmlns:w14="http://schemas.microsoft.com/office/word/2010/wordml" xmlns:w15="http://schemas.microsoft.com/office/word/2012/wordml" xmlns:w16cex="http://schemas.microsoft.com/office/word/2018/wordml/cex" xmlns:w16cid="http://schemas.microsoft.com/office/word/2016/wordml/cid" xmlns:w16="http://schemas.microsoft.com/office/word/2018/wordml" xmlns:w16du="http://schemas.microsoft.com/office/word/2023/wordml/word16du" xmlns:w16sdtdh="http://schemas.microsoft.com/office/word/2020/wordml/sdtdatahash" xmlns:w16se="http://schemas.microsoft.com/office/word/2015/wordml/symex" xmlns:wpg="http://schemas.microsoft.com/office/word/2010/wordprocessingGroup" xmlns:wpi="http://schemas.microsoft.com/office/word/2010/wordprocessingInk" xmlns:wne="http://schemas.microsoft.com/office/word/2006/wordml" xmlns:wps="http://schemas.microsoft.com/office/word/2010/wordprocessingShape" mc:Ignorable="w14 w15 w16se w16cid w16 w16cex w16sdtdh wp14">
   <w:p>
     <w:pPr>
       <w:pStyle w:val="Footer"/>
@@ -938,7 +955,7 @@
 </file>
 
 <file path=word/footnotes.xml><?xml version="1.0" encoding="utf-8"?>
-<w:footnotes xmlns:wpc="http://schemas.microsoft.com/office/word/2010/wordprocessingCanvas" xmlns:cx="http://schemas.microsoft.com/office/drawing/2014/chartex" xmlns:cx1="http://schemas.microsoft.com/office/drawing/2015/9/8/chartex" xmlns:cx2="http://schemas.microsoft.com/office/drawing/2015/10/21/chartex" xmlns:cx3="http://schemas.microsoft.com/office/drawing/2016/5/9/chartex" xmlns:cx4="http://schemas.microsoft.com/office/drawing/2016/5/10/chartex" xmlns:cx5="http://schemas.microsoft.com/office/drawing/2016/5/11/chartex" xmlns:cx6="http://schemas.microsoft.com/office/drawing/2016/5/12/chartex" xmlns:cx7="http://schemas.microsoft.com/office/drawing/2016/5/13/chartex" xmlns:cx8="http://schemas.microsoft.com/office/drawing/2016/5/14/chartex" xmlns:mc="http://schemas.openxmlformats.org/markup-compatibility/2006" xmlns:aink="http://schemas.microsoft.com/office/drawing/2016/ink" xmlns:am3d="http://schemas.microsoft.com/office/drawing/2017/model3d" xmlns:o="urn:schemas-microsoft-com:office:office" xmlns:oel="http://schemas.microsoft.com/office/2019/extlst" xmlns:r="http://schemas.openxmlformats.org/officeDocument/2006/relationships" xmlns:m="http://schemas.openxmlformats.org/officeDocument/2006/math" xmlns:v="urn:schemas-microsoft-com:vml" xmlns:wp14="http://schemas.microsoft.com/office/word/2010/wordprocessingDrawing" xmlns:wp="http://schemas.openxmlformats.org/drawingml/2006/wordprocessingDrawing" xmlns:w10="urn:schemas-microsoft-com:office:word" xmlns:w="http://schemas.openxmlformats.org/wordprocessingml/2006/main" xmlns:w14="http://schemas.microsoft.com/office/word/2010/wordml" xmlns:w15="http://schemas.microsoft.com/office/word/2012/wordml" xmlns:w16cex="http://schemas.microsoft.com/office/word/2018/wordml/cex" xmlns:w16cid="http://schemas.microsoft.com/office/word/2016/wordml/cid" xmlns:w16="http://schemas.microsoft.com/office/word/2018/wordml" xmlns:w16sdtdh="http://schemas.microsoft.com/office/word/2020/wordml/sdtdatahash" xmlns:w16se="http://schemas.microsoft.com/office/word/2015/wordml/symex" xmlns:wpg="http://schemas.microsoft.com/office/word/2010/wordprocessingGroup" xmlns:wpi="http://schemas.microsoft.com/office/word/2010/wordprocessingInk" xmlns:wne="http://schemas.microsoft.com/office/word/2006/wordml" xmlns:wps="http://schemas.microsoft.com/office/word/2010/wordprocessingShape" mc:Ignorable="w14 w15 w16se w16cid w16 w16cex w16sdtdh wp14">
+<w:footnotes xmlns:wpc="http://schemas.microsoft.com/office/word/2010/wordprocessingCanvas" xmlns:cx="http://schemas.microsoft.com/office/drawing/2014/chartex" xmlns:cx1="http://schemas.microsoft.com/office/drawing/2015/9/8/chartex" xmlns:cx2="http://schemas.microsoft.com/office/drawing/2015/10/21/chartex" xmlns:cx3="http://schemas.microsoft.com/office/drawing/2016/5/9/chartex" xmlns:cx4="http://schemas.microsoft.com/office/drawing/2016/5/10/chartex" xmlns:cx5="http://schemas.microsoft.com/office/drawing/2016/5/11/chartex" xmlns:cx6="http://schemas.microsoft.com/office/drawing/2016/5/12/chartex" xmlns:cx7="http://schemas.microsoft.com/office/drawing/2016/5/13/chartex" xmlns:cx8="http://schemas.microsoft.com/office/drawing/2016/5/14/chartex" xmlns:mc="http://schemas.openxmlformats.org/markup-compatibility/2006" xmlns:aink="http://schemas.microsoft.com/office/drawing/2016/ink" xmlns:am3d="http://schemas.microsoft.com/office/drawing/2017/model3d" xmlns:o="urn:schemas-microsoft-com:office:office" xmlns:oel="http://schemas.microsoft.com/office/2019/extlst" xmlns:r="http://schemas.openxmlformats.org/officeDocument/2006/relationships" xmlns:m="http://schemas.openxmlformats.org/officeDocument/2006/math" xmlns:v="urn:schemas-microsoft-com:vml" xmlns:wp14="http://schemas.microsoft.com/office/word/2010/wordprocessingDrawing" xmlns:wp="http://schemas.openxmlformats.org/drawingml/2006/wordprocessingDrawing" xmlns:w10="urn:schemas-microsoft-com:office:word" xmlns:w="http://schemas.openxmlformats.org/wordprocessingml/2006/main" xmlns:w14="http://schemas.microsoft.com/office/word/2010/wordml" xmlns:w15="http://schemas.microsoft.com/office/word/2012/wordml" xmlns:w16cex="http://schemas.microsoft.com/office/word/2018/wordml/cex" xmlns:w16cid="http://schemas.microsoft.com/office/word/2016/wordml/cid" xmlns:w16="http://schemas.microsoft.com/office/word/2018/wordml" xmlns:w16du="http://schemas.microsoft.com/office/word/2023/wordml/word16du" xmlns:w16sdtdh="http://schemas.microsoft.com/office/word/2020/wordml/sdtdatahash" xmlns:w16se="http://schemas.microsoft.com/office/word/2015/wordml/symex" xmlns:wpg="http://schemas.microsoft.com/office/word/2010/wordprocessingGroup" xmlns:wpi="http://schemas.microsoft.com/office/word/2010/wordprocessingInk" xmlns:wne="http://schemas.microsoft.com/office/word/2006/wordml" xmlns:wps="http://schemas.microsoft.com/office/word/2010/wordprocessingShape" mc:Ignorable="w14 w15 w16se w16cid w16 w16cex w16sdtdh wp14">
   <w:footnote w:type="separator" w:id="-1">
     <w:p>
       <w:pPr>
@@ -963,7 +980,7 @@
 </file>
 
 <file path=word/header1.xml><?xml version="1.0" encoding="utf-8"?>
-<w:hdr xmlns:wpc="http://schemas.microsoft.com/office/word/2010/wordprocessingCanvas" xmlns:cx="http://schemas.microsoft.com/office/drawing/2014/chartex" xmlns:cx1="http://schemas.microsoft.com/office/drawing/2015/9/8/chartex" xmlns:cx2="http://schemas.microsoft.com/office/drawing/2015/10/21/chartex" xmlns:cx3="http://schemas.microsoft.com/office/drawing/2016/5/9/chartex" xmlns:cx4="http://schemas.microsoft.com/office/drawing/2016/5/10/chartex" xmlns:cx5="http://schemas.microsoft.com/office/drawing/2016/5/11/chartex" xmlns:cx6="http://schemas.microsoft.com/office/drawing/2016/5/12/chartex" xmlns:cx7="http://schemas.microsoft.com/office/drawing/2016/5/13/chartex" xmlns:cx8="http://schemas.microsoft.com/office/drawing/2016/5/14/chartex" xmlns:mc="http://schemas.openxmlformats.org/markup-compatibility/2006" xmlns:aink="http://schemas.microsoft.com/office/drawing/2016/ink" xmlns:am3d="http://schemas.microsoft.com/office/drawing/2017/model3d" xmlns:o="urn:schemas-microsoft-com:office:office" xmlns:oel="http://schemas.microsoft.com/office/2019/extlst" xmlns:r="http://schemas.openxmlformats.org/officeDocument/2006/relationships" xmlns:m="http://schemas.openxmlformats.org/officeDocument/2006/math" xmlns:v="urn:schemas-microsoft-com:vml" xmlns:wp14="http://schemas.microsoft.com/office/word/2010/wordprocessingDrawing" xmlns:wp="http://schemas.openxmlformats.org/drawingml/2006/wordprocessingDrawing" xmlns:w10="urn:schemas-microsoft-com:office:word" xmlns:w="http://schemas.openxmlformats.org/wordprocessingml/2006/main" xmlns:w14="http://schemas.microsoft.com/office/word/2010/wordml" xmlns:w15="http://schemas.microsoft.com/office/word/2012/wordml" xmlns:w16cex="http://schemas.microsoft.com/office/word/2018/wordml/cex" xmlns:w16cid="http://schemas.microsoft.com/office/word/2016/wordml/cid" xmlns:w16="http://schemas.microsoft.com/office/word/2018/wordml" xmlns:w16sdtdh="http://schemas.microsoft.com/office/word/2020/wordml/sdtdatahash" xmlns:w16se="http://schemas.microsoft.com/office/word/2015/wordml/symex" xmlns:wpg="http://schemas.microsoft.com/office/word/2010/wordprocessingGroup" xmlns:wpi="http://schemas.microsoft.com/office/word/2010/wordprocessingInk" xmlns:wne="http://schemas.microsoft.com/office/word/2006/wordml" xmlns:wps="http://schemas.microsoft.com/office/word/2010/wordprocessingShape" mc:Ignorable="w14 w15 w16se w16cid w16 w16cex w16sdtdh wp14">
+<w:hdr xmlns:wpc="http://schemas.microsoft.com/office/word/2010/wordprocessingCanvas" xmlns:cx="http://schemas.microsoft.com/office/drawing/2014/chartex" xmlns:cx1="http://schemas.microsoft.com/office/drawing/2015/9/8/chartex" xmlns:cx2="http://schemas.microsoft.com/office/drawing/2015/10/21/chartex" xmlns:cx3="http://schemas.microsoft.com/office/drawing/2016/5/9/chartex" xmlns:cx4="http://schemas.microsoft.com/office/drawing/2016/5/10/chartex" xmlns:cx5="http://schemas.microsoft.com/office/drawing/2016/5/11/chartex" xmlns:cx6="http://schemas.microsoft.com/office/drawing/2016/5/12/chartex" xmlns:cx7="http://schemas.microsoft.com/office/drawing/2016/5/13/chartex" xmlns:cx8="http://schemas.microsoft.com/office/drawing/2016/5/14/chartex" xmlns:mc="http://schemas.openxmlformats.org/markup-compatibility/2006" xmlns:aink="http://schemas.microsoft.com/office/drawing/2016/ink" xmlns:am3d="http://schemas.microsoft.com/office/drawing/2017/model3d" xmlns:o="urn:schemas-microsoft-com:office:office" xmlns:oel="http://schemas.microsoft.com/office/2019/extlst" xmlns:r="http://schemas.openxmlformats.org/officeDocument/2006/relationships" xmlns:m="http://schemas.openxmlformats.org/officeDocument/2006/math" xmlns:v="urn:schemas-microsoft-com:vml" xmlns:wp14="http://schemas.microsoft.com/office/word/2010/wordprocessingDrawing" xmlns:wp="http://schemas.openxmlformats.org/drawingml/2006/wordprocessingDrawing" xmlns:w10="urn:schemas-microsoft-com:office:word" xmlns:w="http://schemas.openxmlformats.org/wordprocessingml/2006/main" xmlns:w14="http://schemas.microsoft.com/office/word/2010/wordml" xmlns:w15="http://schemas.microsoft.com/office/word/2012/wordml" xmlns:w16cex="http://schemas.microsoft.com/office/word/2018/wordml/cex" xmlns:w16cid="http://schemas.microsoft.com/office/word/2016/wordml/cid" xmlns:w16="http://schemas.microsoft.com/office/word/2018/wordml" xmlns:w16du="http://schemas.microsoft.com/office/word/2023/wordml/word16du" xmlns:w16sdtdh="http://schemas.microsoft.com/office/word/2020/wordml/sdtdatahash" xmlns:w16se="http://schemas.microsoft.com/office/word/2015/wordml/symex" xmlns:wpg="http://schemas.microsoft.com/office/word/2010/wordprocessingGroup" xmlns:wpi="http://schemas.microsoft.com/office/word/2010/wordprocessingInk" xmlns:wne="http://schemas.microsoft.com/office/word/2006/wordml" xmlns:wps="http://schemas.microsoft.com/office/word/2010/wordprocessingShape" mc:Ignorable="w14 w15 w16se w16cid w16 w16cex w16sdtdh wp14">
   <w:p>
     <w:pPr>
       <w:pStyle w:val="Header"/>
@@ -973,7 +990,7 @@
 </file>
 
 <file path=word/header2.xml><?xml version="1.0" encoding="utf-8"?>
-<w:hdr xmlns:wpc="http://schemas.microsoft.com/office/word/2010/wordprocessingCanvas" xmlns:cx="http://schemas.microsoft.com/office/drawing/2014/chartex" xmlns:cx1="http://schemas.microsoft.com/office/drawing/2015/9/8/chartex" xmlns:cx2="http://schemas.microsoft.com/office/drawing/2015/10/21/chartex" xmlns:cx3="http://schemas.microsoft.com/office/drawing/2016/5/9/chartex" xmlns:cx4="http://schemas.microsoft.com/office/drawing/2016/5/10/chartex" xmlns:cx5="http://schemas.microsoft.com/office/drawing/2016/5/11/chartex" xmlns:cx6="http://schemas.microsoft.com/office/drawing/2016/5/12/chartex" xmlns:cx7="http://schemas.microsoft.com/office/drawing/2016/5/13/chartex" xmlns:cx8="http://schemas.microsoft.com/office/drawing/2016/5/14/chartex" xmlns:mc="http://schemas.openxmlformats.org/markup-compatibility/2006" xmlns:aink="http://schemas.microsoft.com/office/drawing/2016/ink" xmlns:am3d="http://schemas.microsoft.com/office/drawing/2017/model3d" xmlns:o="urn:schemas-microsoft-com:office:office" xmlns:oel="http://schemas.microsoft.com/office/2019/extlst" xmlns:r="http://schemas.openxmlformats.org/officeDocument/2006/relationships" xmlns:m="http://schemas.openxmlformats.org/officeDocument/2006/math" xmlns:v="urn:schemas-microsoft-com:vml" xmlns:wp14="http://schemas.microsoft.com/office/word/2010/wordprocessingDrawing" xmlns:wp="http://schemas.openxmlformats.org/drawingml/2006/wordprocessingDrawing" xmlns:w10="urn:schemas-microsoft-com:office:word" xmlns:w="http://schemas.openxmlformats.org/wordprocessingml/2006/main" xmlns:w14="http://schemas.microsoft.com/office/word/2010/wordml" xmlns:w15="http://schemas.microsoft.com/office/word/2012/wordml" xmlns:w16cex="http://schemas.microsoft.com/office/word/2018/wordml/cex" xmlns:w16cid="http://schemas.microsoft.com/office/word/2016/wordml/cid" xmlns:w16="http://schemas.microsoft.com/office/word/2018/wordml" xmlns:w16sdtdh="http://schemas.microsoft.com/office/word/2020/wordml/sdtdatahash" xmlns:w16se="http://schemas.microsoft.com/office/word/2015/wordml/symex" xmlns:wpg="http://schemas.microsoft.com/office/word/2010/wordprocessingGroup" xmlns:wpi="http://schemas.microsoft.com/office/word/2010/wordprocessingInk" xmlns:wne="http://schemas.microsoft.com/office/word/2006/wordml" xmlns:wps="http://schemas.microsoft.com/office/word/2010/wordprocessingShape" mc:Ignorable="w14 w15 w16se w16cid w16 w16cex w16sdtdh wp14">
+<w:hdr xmlns:wpc="http://schemas.microsoft.com/office/word/2010/wordprocessingCanvas" xmlns:cx="http://schemas.microsoft.com/office/drawing/2014/chartex" xmlns:cx1="http://schemas.microsoft.com/office/drawing/2015/9/8/chartex" xmlns:cx2="http://schemas.microsoft.com/office/drawing/2015/10/21/chartex" xmlns:cx3="http://schemas.microsoft.com/office/drawing/2016/5/9/chartex" xmlns:cx4="http://schemas.microsoft.com/office/drawing/2016/5/10/chartex" xmlns:cx5="http://schemas.microsoft.com/office/drawing/2016/5/11/chartex" xmlns:cx6="http://schemas.microsoft.com/office/drawing/2016/5/12/chartex" xmlns:cx7="http://schemas.microsoft.com/office/drawing/2016/5/13/chartex" xmlns:cx8="http://schemas.microsoft.com/office/drawing/2016/5/14/chartex" xmlns:mc="http://schemas.openxmlformats.org/markup-compatibility/2006" xmlns:aink="http://schemas.microsoft.com/office/drawing/2016/ink" xmlns:am3d="http://schemas.microsoft.com/office/drawing/2017/model3d" xmlns:o="urn:schemas-microsoft-com:office:office" xmlns:oel="http://schemas.microsoft.com/office/2019/extlst" xmlns:r="http://schemas.openxmlformats.org/officeDocument/2006/relationships" xmlns:m="http://schemas.openxmlformats.org/officeDocument/2006/math" xmlns:v="urn:schemas-microsoft-com:vml" xmlns:wp14="http://schemas.microsoft.com/office/word/2010/wordprocessingDrawing" xmlns:wp="http://schemas.openxmlformats.org/drawingml/2006/wordprocessingDrawing" xmlns:w10="urn:schemas-microsoft-com:office:word" xmlns:w="http://schemas.openxmlformats.org/wordprocessingml/2006/main" xmlns:w14="http://schemas.microsoft.com/office/word/2010/wordml" xmlns:w15="http://schemas.microsoft.com/office/word/2012/wordml" xmlns:w16cex="http://schemas.microsoft.com/office/word/2018/wordml/cex" xmlns:w16cid="http://schemas.microsoft.com/office/word/2016/wordml/cid" xmlns:w16="http://schemas.microsoft.com/office/word/2018/wordml" xmlns:w16du="http://schemas.microsoft.com/office/word/2023/wordml/word16du" xmlns:w16sdtdh="http://schemas.microsoft.com/office/word/2020/wordml/sdtdatahash" xmlns:w16se="http://schemas.microsoft.com/office/word/2015/wordml/symex" xmlns:wpg="http://schemas.microsoft.com/office/word/2010/wordprocessingGroup" xmlns:wpi="http://schemas.microsoft.com/office/word/2010/wordprocessingInk" xmlns:wne="http://schemas.microsoft.com/office/word/2006/wordml" xmlns:wps="http://schemas.microsoft.com/office/word/2010/wordprocessingShape" mc:Ignorable="w14 w15 w16se w16cid w16 w16cex w16sdtdh wp14">
   <w:p>
     <w:pPr>
       <w:pStyle w:val="Heading1"/>
@@ -1056,7 +1073,7 @@
 </file>
 
 <file path=word/header3.xml><?xml version="1.0" encoding="utf-8"?>
-<w:hdr xmlns:wpc="http://schemas.microsoft.com/office/word/2010/wordprocessingCanvas" xmlns:cx="http://schemas.microsoft.com/office/drawing/2014/chartex" xmlns:cx1="http://schemas.microsoft.com/office/drawing/2015/9/8/chartex" xmlns:cx2="http://schemas.microsoft.com/office/drawing/2015/10/21/chartex" xmlns:cx3="http://schemas.microsoft.com/office/drawing/2016/5/9/chartex" xmlns:cx4="http://schemas.microsoft.com/office/drawing/2016/5/10/chartex" xmlns:cx5="http://schemas.microsoft.com/office/drawing/2016/5/11/chartex" xmlns:cx6="http://schemas.microsoft.com/office/drawing/2016/5/12/chartex" xmlns:cx7="http://schemas.microsoft.com/office/drawing/2016/5/13/chartex" xmlns:cx8="http://schemas.microsoft.com/office/drawing/2016/5/14/chartex" xmlns:mc="http://schemas.openxmlformats.org/markup-compatibility/2006" xmlns:aink="http://schemas.microsoft.com/office/drawing/2016/ink" xmlns:am3d="http://schemas.microsoft.com/office/drawing/2017/model3d" xmlns:o="urn:schemas-microsoft-com:office:office" xmlns:oel="http://schemas.microsoft.com/office/2019/extlst" xmlns:r="http://schemas.openxmlformats.org/officeDocument/2006/relationships" xmlns:m="http://schemas.openxmlformats.org/officeDocument/2006/math" xmlns:v="urn:schemas-microsoft-com:vml" xmlns:wp14="http://schemas.microsoft.com/office/word/2010/wordprocessingDrawing" xmlns:wp="http://schemas.openxmlformats.org/drawingml/2006/wordprocessingDrawing" xmlns:w10="urn:schemas-microsoft-com:office:word" xmlns:w="http://schemas.openxmlformats.org/wordprocessingml/2006/main" xmlns:w14="http://schemas.microsoft.com/office/word/2010/wordml" xmlns:w15="http://schemas.microsoft.com/office/word/2012/wordml" xmlns:w16cex="http://schemas.microsoft.com/office/word/2018/wordml/cex" xmlns:w16cid="http://schemas.microsoft.com/office/word/2016/wordml/cid" xmlns:w16="http://schemas.microsoft.com/office/word/2018/wordml" xmlns:w16sdtdh="http://schemas.microsoft.com/office/word/2020/wordml/sdtdatahash" xmlns:w16se="http://schemas.microsoft.com/office/word/2015/wordml/symex" xmlns:wpg="http://schemas.microsoft.com/office/word/2010/wordprocessingGroup" xmlns:wpi="http://schemas.microsoft.com/office/word/2010/wordprocessingInk" xmlns:wne="http://schemas.microsoft.com/office/word/2006/wordml" xmlns:wps="http://schemas.microsoft.com/office/word/2010/wordprocessingShape" mc:Ignorable="w14 w15 w16se w16cid w16 w16cex w16sdtdh wp14">
+<w:hdr xmlns:wpc="http://schemas.microsoft.com/office/word/2010/wordprocessingCanvas" xmlns:cx="http://schemas.microsoft.com/office/drawing/2014/chartex" xmlns:cx1="http://schemas.microsoft.com/office/drawing/2015/9/8/chartex" xmlns:cx2="http://schemas.microsoft.com/office/drawing/2015/10/21/chartex" xmlns:cx3="http://schemas.microsoft.com/office/drawing/2016/5/9/chartex" xmlns:cx4="http://schemas.microsoft.com/office/drawing/2016/5/10/chartex" xmlns:cx5="http://schemas.microsoft.com/office/drawing/2016/5/11/chartex" xmlns:cx6="http://schemas.microsoft.com/office/drawing/2016/5/12/chartex" xmlns:cx7="http://schemas.microsoft.com/office/drawing/2016/5/13/chartex" xmlns:cx8="http://schemas.microsoft.com/office/drawing/2016/5/14/chartex" xmlns:mc="http://schemas.openxmlformats.org/markup-compatibility/2006" xmlns:aink="http://schemas.microsoft.com/office/drawing/2016/ink" xmlns:am3d="http://schemas.microsoft.com/office/drawing/2017/model3d" xmlns:o="urn:schemas-microsoft-com:office:office" xmlns:oel="http://schemas.microsoft.com/office/2019/extlst" xmlns:r="http://schemas.openxmlformats.org/officeDocument/2006/relationships" xmlns:m="http://schemas.openxmlformats.org/officeDocument/2006/math" xmlns:v="urn:schemas-microsoft-com:vml" xmlns:wp14="http://schemas.microsoft.com/office/word/2010/wordprocessingDrawing" xmlns:wp="http://schemas.openxmlformats.org/drawingml/2006/wordprocessingDrawing" xmlns:w10="urn:schemas-microsoft-com:office:word" xmlns:w="http://schemas.openxmlformats.org/wordprocessingml/2006/main" xmlns:w14="http://schemas.microsoft.com/office/word/2010/wordml" xmlns:w15="http://schemas.microsoft.com/office/word/2012/wordml" xmlns:w16cex="http://schemas.microsoft.com/office/word/2018/wordml/cex" xmlns:w16cid="http://schemas.microsoft.com/office/word/2016/wordml/cid" xmlns:w16="http://schemas.microsoft.com/office/word/2018/wordml" xmlns:w16du="http://schemas.microsoft.com/office/word/2023/wordml/word16du" xmlns:w16sdtdh="http://schemas.microsoft.com/office/word/2020/wordml/sdtdatahash" xmlns:w16se="http://schemas.microsoft.com/office/word/2015/wordml/symex" xmlns:wpg="http://schemas.microsoft.com/office/word/2010/wordprocessingGroup" xmlns:wpi="http://schemas.microsoft.com/office/word/2010/wordprocessingInk" xmlns:wne="http://schemas.microsoft.com/office/word/2006/wordml" xmlns:wps="http://schemas.microsoft.com/office/word/2010/wordprocessingShape" mc:Ignorable="w14 w15 w16se w16cid w16 w16cex w16sdtdh wp14">
   <w:p>
     <w:pPr>
       <w:pStyle w:val="Header"/>
@@ -1066,7 +1083,7 @@
 </file>
 
 <file path=word/numbering.xml><?xml version="1.0" encoding="utf-8"?>
-<w:numbering xmlns:wpc="http://schemas.microsoft.com/office/word/2010/wordprocessingCanvas" xmlns:cx="http://schemas.microsoft.com/office/drawing/2014/chartex" xmlns:cx1="http://schemas.microsoft.com/office/drawing/2015/9/8/chartex" xmlns:cx2="http://schemas.microsoft.com/office/drawing/2015/10/21/chartex" xmlns:cx3="http://schemas.microsoft.com/office/drawing/2016/5/9/chartex" xmlns:cx4="http://schemas.microsoft.com/office/drawing/2016/5/10/chartex" xmlns:cx5="http://schemas.microsoft.com/office/drawing/2016/5/11/chartex" xmlns:cx6="http://schemas.microsoft.com/office/drawing/2016/5/12/chartex" xmlns:cx7="http://schemas.microsoft.com/office/drawing/2016/5/13/chartex" xmlns:cx8="http://schemas.microsoft.com/office/drawing/2016/5/14/chartex" xmlns:mc="http://schemas.openxmlformats.org/markup-compatibility/2006" xmlns:aink="http://schemas.microsoft.com/office/drawing/2016/ink" xmlns:am3d="http://schemas.microsoft.com/office/drawing/2017/model3d" xmlns:o="urn:schemas-microsoft-com:office:office" xmlns:oel="http://schemas.microsoft.com/office/2019/extlst" xmlns:r="http://schemas.openxmlformats.org/officeDocument/2006/relationships" xmlns:m="http://schemas.openxmlformats.org/officeDocument/2006/math" xmlns:v="urn:schemas-microsoft-com:vml" xmlns:wp14="http://schemas.microsoft.com/office/word/2010/wordprocessingDrawing" xmlns:wp="http://schemas.openxmlformats.org/drawingml/2006/wordprocessingDrawing" xmlns:w10="urn:schemas-microsoft-com:office:word" xmlns:w="http://schemas.openxmlformats.org/wordprocessingml/2006/main" xmlns:w14="http://schemas.microsoft.com/office/word/2010/wordml" xmlns:w15="http://schemas.microsoft.com/office/word/2012/wordml" xmlns:w16cex="http://schemas.microsoft.com/office/word/2018/wordml/cex" xmlns:w16cid="http://schemas.microsoft.com/office/word/2016/wordml/cid" xmlns:w16="http://schemas.microsoft.com/office/word/2018/wordml" xmlns:w16sdtdh="http://schemas.microsoft.com/office/word/2020/wordml/sdtdatahash" xmlns:w16se="http://schemas.microsoft.com/office/word/2015/wordml/symex" xmlns:wpg="http://schemas.microsoft.com/office/word/2010/wordprocessingGroup" xmlns:wpi="http://schemas.microsoft.com/office/word/2010/wordprocessingInk" xmlns:wne="http://schemas.microsoft.com/office/word/2006/wordml" xmlns:wps="http://schemas.microsoft.com/office/word/2010/wordprocessingShape" mc:Ignorable="w14 w15 w16se w16cid w16 w16cex w16sdtdh wp14">
+<w:numbering xmlns:wpc="http://schemas.microsoft.com/office/word/2010/wordprocessingCanvas" xmlns:cx="http://schemas.microsoft.com/office/drawing/2014/chartex" xmlns:cx1="http://schemas.microsoft.com/office/drawing/2015/9/8/chartex" xmlns:cx2="http://schemas.microsoft.com/office/drawing/2015/10/21/chartex" xmlns:cx3="http://schemas.microsoft.com/office/drawing/2016/5/9/chartex" xmlns:cx4="http://schemas.microsoft.com/office/drawing/2016/5/10/chartex" xmlns:cx5="http://schemas.microsoft.com/office/drawing/2016/5/11/chartex" xmlns:cx6="http://schemas.microsoft.com/office/drawing/2016/5/12/chartex" xmlns:cx7="http://schemas.microsoft.com/office/drawing/2016/5/13/chartex" xmlns:cx8="http://schemas.microsoft.com/office/drawing/2016/5/14/chartex" xmlns:mc="http://schemas.openxmlformats.org/markup-compatibility/2006" xmlns:aink="http://schemas.microsoft.com/office/drawing/2016/ink" xmlns:am3d="http://schemas.microsoft.com/office/drawing/2017/model3d" xmlns:o="urn:schemas-microsoft-com:office:office" xmlns:oel="http://schemas.microsoft.com/office/2019/extlst" xmlns:r="http://schemas.openxmlformats.org/officeDocument/2006/relationships" xmlns:m="http://schemas.openxmlformats.org/officeDocument/2006/math" xmlns:v="urn:schemas-microsoft-com:vml" xmlns:wp14="http://schemas.microsoft.com/office/word/2010/wordprocessingDrawing" xmlns:wp="http://schemas.openxmlformats.org/drawingml/2006/wordprocessingDrawing" xmlns:w10="urn:schemas-microsoft-com:office:word" xmlns:w="http://schemas.openxmlformats.org/wordprocessingml/2006/main" xmlns:w14="http://schemas.microsoft.com/office/word/2010/wordml" xmlns:w15="http://schemas.microsoft.com/office/word/2012/wordml" xmlns:w16cex="http://schemas.microsoft.com/office/word/2018/wordml/cex" xmlns:w16cid="http://schemas.microsoft.com/office/word/2016/wordml/cid" xmlns:w16="http://schemas.microsoft.com/office/word/2018/wordml" xmlns:w16du="http://schemas.microsoft.com/office/word/2023/wordml/word16du" xmlns:w16sdtdh="http://schemas.microsoft.com/office/word/2020/wordml/sdtdatahash" xmlns:w16se="http://schemas.microsoft.com/office/word/2015/wordml/symex" xmlns:wpg="http://schemas.microsoft.com/office/word/2010/wordprocessingGroup" xmlns:wpi="http://schemas.microsoft.com/office/word/2010/wordprocessingInk" xmlns:wne="http://schemas.microsoft.com/office/word/2006/wordml" xmlns:wps="http://schemas.microsoft.com/office/word/2010/wordprocessingShape" mc:Ignorable="w14 w15 w16se w16cid w16 w16cex w16sdtdh wp14">
   <w:abstractNum w:abstractNumId="0" w15:restartNumberingAfterBreak="0">
     <w:nsid w:val="06727061"/>
     <w:multiLevelType w:val="hybridMultilevel"/>
@@ -2438,6 +2455,29 @@
       <w:contextualSpacing/>
     </w:pPr>
   </w:style>
+  <w:style w:type="character" w:styleId="Hyperlink">
+    <w:name w:val="Hyperlink"/>
+    <w:basedOn w:val="DefaultParagraphFont"/>
+    <w:uiPriority w:val="99"/>
+    <w:unhideWhenUsed/>
+    <w:rsid w:val="002947BF"/>
+    <w:rPr>
+      <w:color w:val="0563C1" w:themeColor="hyperlink"/>
+      <w:u w:val="single"/>
+    </w:rPr>
+  </w:style>
+  <w:style w:type="character" w:styleId="UnresolvedMention">
+    <w:name w:val="Unresolved Mention"/>
+    <w:basedOn w:val="DefaultParagraphFont"/>
+    <w:uiPriority w:val="99"/>
+    <w:semiHidden/>
+    <w:unhideWhenUsed/>
+    <w:rsid w:val="002947BF"/>
+    <w:rPr>
+      <w:color w:val="605E5C"/>
+      <w:shd w:val="clear" w:color="auto" w:fill="E1DFDD"/>
+    </w:rPr>
+  </w:style>
 </w:styles>
 </file>
 

</xml_diff>